<commit_message>
Modifications Class Diagram + Use Case + DSS + casdutilisationEric.docx
</commit_message>
<xml_diff>
--- a/UseCases/casdutilisationEric.docx
+++ b/UseCases/casdutilisationEric.docx
@@ -801,21 +801,7 @@
                 <w:sz w:val="24"/>
                 <w:szCs w:val="24"/>
               </w:rPr>
-              <w:t>L</w:t>
-            </w:r>
-            <w:r>
-              <w:rPr>
-                <w:sz w:val="24"/>
-                <w:szCs w:val="24"/>
-              </w:rPr>
-              <w:t>e concepteur choisit “terminer</w:t>
-            </w:r>
-            <w:r>
-              <w:rPr>
-                <w:sz w:val="24"/>
-                <w:szCs w:val="24"/>
-              </w:rPr>
-              <w:t>”</w:t>
+              <w:t>Le concepteur choisit “terminer”</w:t>
             </w:r>
           </w:p>
         </w:tc>
@@ -912,14 +898,7 @@
                 <w:sz w:val="24"/>
                 <w:szCs w:val="24"/>
               </w:rPr>
-              <w:t>Ligne 3 : Le produit a déjà été ajouté.</w:t>
-            </w:r>
-            <w:r>
-              <w:rPr>
-                <w:sz w:val="24"/>
-                <w:szCs w:val="24"/>
-              </w:rPr>
-              <w:t xml:space="preserve"> Le système le signale au concepteur.</w:t>
+              <w:t>Ligne 3 : Le produit a déjà été ajouté. Le système le signale au concepteur.</w:t>
             </w:r>
           </w:p>
         </w:tc>
@@ -1185,21 +1164,7 @@
                 <w:sz w:val="24"/>
                 <w:szCs w:val="24"/>
               </w:rPr>
-              <w:t>Les deux les deux nœuds à connecter ont respectivement une sortie et une entrée</w:t>
-            </w:r>
-            <w:r>
-              <w:rPr>
-                <w:sz w:val="24"/>
-                <w:szCs w:val="24"/>
-              </w:rPr>
-              <w:t>,</w:t>
-            </w:r>
-            <w:r>
-              <w:rPr>
-                <w:sz w:val="24"/>
-                <w:szCs w:val="24"/>
-              </w:rPr>
-              <w:t xml:space="preserve"> non encore connectée à une autre entrée ou sortie.</w:t>
+              <w:t>Les deux les deux nœuds à connecter ont respectivement une sortie et une entrée, non encore connectée à une autre entrée ou sortie.</w:t>
             </w:r>
           </w:p>
         </w:tc>
@@ -1607,21 +1572,7 @@
                 <w:sz w:val="24"/>
                 <w:szCs w:val="24"/>
               </w:rPr>
-              <w:t xml:space="preserve">Le concepteur </w:t>
-            </w:r>
-            <w:r>
-              <w:rPr>
-                <w:sz w:val="24"/>
-                <w:szCs w:val="24"/>
-              </w:rPr>
-              <w:t xml:space="preserve">sélectionne </w:t>
-            </w:r>
-            <w:r>
-              <w:rPr>
-                <w:sz w:val="24"/>
-                <w:szCs w:val="24"/>
-              </w:rPr>
-              <w:t>la sortie du premier nœud.</w:t>
+              <w:t>Le concepteur sélectionne la sortie du premier nœud.</w:t>
             </w:r>
           </w:p>
         </w:tc>
@@ -1704,14 +1655,7 @@
                 <w:sz w:val="24"/>
                 <w:szCs w:val="24"/>
               </w:rPr>
-              <w:t xml:space="preserve">Le système confirme </w:t>
-            </w:r>
-            <w:r>
-              <w:rPr>
-                <w:sz w:val="24"/>
-                <w:szCs w:val="24"/>
-              </w:rPr>
-              <w:t>la sélection de la sortie</w:t>
+              <w:t>Le système confirme la sélection de la sortie</w:t>
             </w:r>
           </w:p>
         </w:tc>
@@ -1936,14 +1880,7 @@
                 <w:sz w:val="24"/>
                 <w:szCs w:val="24"/>
               </w:rPr>
-              <w:t xml:space="preserve">Ligne 3 : </w:t>
-            </w:r>
-            <w:r>
-              <w:rPr>
-                <w:sz w:val="24"/>
-                <w:szCs w:val="24"/>
-              </w:rPr>
-              <w:t>La sortie sélectionnée est déjà occupée. Le système le signale au concepteur.</w:t>
+              <w:t>Ligne 3 : La sortie sélectionnée est déjà occupée. Le système le signale au concepteur.</w:t>
             </w:r>
           </w:p>
         </w:tc>
@@ -2336,21 +2273,7 @@
                 <w:sz w:val="24"/>
                 <w:szCs w:val="24"/>
               </w:rPr>
-              <w:t xml:space="preserve">Le </w:t>
-            </w:r>
-            <w:r>
-              <w:rPr>
-                <w:sz w:val="24"/>
-                <w:szCs w:val="24"/>
-              </w:rPr>
-              <w:t>plan est affiché</w:t>
-            </w:r>
-            <w:r>
-              <w:rPr>
-                <w:sz w:val="24"/>
-                <w:szCs w:val="24"/>
-              </w:rPr>
-              <w:t xml:space="preserve"> et le concepteur peut y apporter des modifications.</w:t>
+              <w:t>Le plan est affiché et le concepteur peut y apporter des modifications.</w:t>
             </w:r>
           </w:p>
         </w:tc>
@@ -2518,21 +2441,7 @@
                 <w:sz w:val="24"/>
                 <w:szCs w:val="24"/>
               </w:rPr>
-              <w:t xml:space="preserve">Le </w:t>
-            </w:r>
-            <w:r>
-              <w:rPr>
-                <w:sz w:val="24"/>
-                <w:szCs w:val="24"/>
-              </w:rPr>
-              <w:t xml:space="preserve">concepteur sélectionne l’outil </w:t>
-            </w:r>
-            <w:r>
-              <w:rPr>
-                <w:sz w:val="24"/>
-                <w:szCs w:val="24"/>
-              </w:rPr>
-              <w:t>pour charger son travail</w:t>
+              <w:t>Le concepteur sélectionne l’outil pour charger son travail</w:t>
             </w:r>
           </w:p>
         </w:tc>
@@ -3001,14 +2910,7 @@
                 <w:sz w:val="24"/>
                 <w:szCs w:val="24"/>
               </w:rPr>
-              <w:t> :</w:t>
-            </w:r>
-            <w:r>
-              <w:rPr>
-                <w:sz w:val="24"/>
-                <w:szCs w:val="24"/>
-              </w:rPr>
-              <w:t> Il veut obtenir l’information juste sur les quantités de produits qui passent en un point précis du réseau.</w:t>
+              <w:t> : Il veut obtenir l’information juste sur les quantités de produits qui passent en un point précis du réseau.</w:t>
             </w:r>
           </w:p>
         </w:tc>
@@ -3494,18 +3396,8 @@
     <w:p>
       <w:pPr>
         <w:rPr>
-          <w:sz w:val="24"/>
-          <w:szCs w:val="24"/>
-        </w:rPr>
-      </w:pPr>
-      <w:bookmarkStart w:id="0" w:name="_GoBack"/>
-      <w:bookmarkEnd w:id="0"/>
-    </w:p>
-    <w:p>
-      <w:pPr>
-        <w:rPr>
-          <w:sz w:val="24"/>
-          <w:szCs w:val="24"/>
+          <w:sz w:val="36"/>
+          <w:szCs w:val="36"/>
         </w:rPr>
       </w:pPr>
       <w:r>
@@ -3513,40 +3405,735 @@
           <w:sz w:val="24"/>
           <w:szCs w:val="24"/>
         </w:rPr>
-        <w:t>MOTS POUR LE GLOSSAIRE</w:t>
+        <w:t>5</w:t>
       </w:r>
-    </w:p>
-    <w:p>
-      <w:pPr>
-        <w:rPr>
-          <w:sz w:val="24"/>
-          <w:szCs w:val="24"/>
-        </w:rPr>
-      </w:pPr>
       <w:r>
         <w:rPr>
           <w:sz w:val="24"/>
           <w:szCs w:val="24"/>
+          <w:vertAlign w:val="superscript"/>
         </w:rPr>
-        <w:t>Plan/graphique</w:t>
+        <w:t>ème</w:t>
       </w:r>
       <w:r>
         <w:rPr>
           <w:sz w:val="24"/>
           <w:szCs w:val="24"/>
         </w:rPr>
-        <w:br/>
-        <w:t>Nœuds/station/équipement</w:t>
+        <w:t xml:space="preserve"> Cas d’utilisation : </w:t>
       </w:r>
       <w:r>
         <w:rPr>
-          <w:sz w:val="24"/>
-          <w:szCs w:val="24"/>
+          <w:sz w:val="36"/>
+          <w:szCs w:val="36"/>
         </w:rPr>
-        <w:br/>
-        <w:t>sortie/entrée occupée</w:t>
+        <w:t>Vérifier validité du système</w:t>
       </w:r>
     </w:p>
+    <w:p>
+      <w:pPr>
+        <w:rPr>
+          <w:sz w:val="36"/>
+          <w:szCs w:val="36"/>
+        </w:rPr>
+      </w:pPr>
+      <w:bookmarkStart w:id="0" w:name="_GoBack"/>
+      <w:bookmarkEnd w:id="0"/>
+    </w:p>
+    <w:tbl>
+      <w:tblPr>
+        <w:tblStyle w:val="Grilledutableau"/>
+        <w:tblW w:w="0" w:type="auto"/>
+        <w:tblLook w:val="04A0" w:firstRow="1" w:lastRow="0" w:firstColumn="1" w:lastColumn="0" w:noHBand="0" w:noVBand="1"/>
+      </w:tblPr>
+      <w:tblGrid>
+        <w:gridCol w:w="2195"/>
+        <w:gridCol w:w="338"/>
+        <w:gridCol w:w="3260"/>
+        <w:gridCol w:w="3002"/>
+      </w:tblGrid>
+      <w:tr>
+        <w:tc>
+          <w:tcPr>
+            <w:tcW w:w="2195" w:type="dxa"/>
+          </w:tcPr>
+          <w:p>
+            <w:pPr>
+              <w:rPr>
+                <w:sz w:val="24"/>
+                <w:szCs w:val="24"/>
+              </w:rPr>
+            </w:pPr>
+            <w:r>
+              <w:rPr>
+                <w:b/>
+                <w:sz w:val="24"/>
+                <w:szCs w:val="24"/>
+              </w:rPr>
+              <w:t>Système</w:t>
+            </w:r>
+          </w:p>
+        </w:tc>
+        <w:tc>
+          <w:tcPr>
+            <w:tcW w:w="6600" w:type="dxa"/>
+            <w:gridSpan w:val="3"/>
+          </w:tcPr>
+          <w:p>
+            <w:pPr>
+              <w:rPr>
+                <w:b/>
+                <w:sz w:val="24"/>
+                <w:szCs w:val="24"/>
+              </w:rPr>
+            </w:pPr>
+            <w:r>
+              <w:rPr>
+                <w:sz w:val="24"/>
+                <w:szCs w:val="24"/>
+              </w:rPr>
+              <w:t xml:space="preserve">Application </w:t>
+            </w:r>
+            <w:proofErr w:type="spellStart"/>
+            <w:r>
+              <w:rPr>
+                <w:sz w:val="24"/>
+                <w:szCs w:val="24"/>
+              </w:rPr>
+              <w:t>RecyclApp</w:t>
+            </w:r>
+            <w:proofErr w:type="spellEnd"/>
+          </w:p>
+        </w:tc>
+      </w:tr>
+      <w:tr>
+        <w:tc>
+          <w:tcPr>
+            <w:tcW w:w="2195" w:type="dxa"/>
+          </w:tcPr>
+          <w:p>
+            <w:pPr>
+              <w:rPr>
+                <w:sz w:val="24"/>
+                <w:szCs w:val="24"/>
+              </w:rPr>
+            </w:pPr>
+            <w:r>
+              <w:rPr>
+                <w:b/>
+                <w:sz w:val="24"/>
+                <w:szCs w:val="24"/>
+              </w:rPr>
+              <w:t>Acteurs</w:t>
+            </w:r>
+          </w:p>
+        </w:tc>
+        <w:tc>
+          <w:tcPr>
+            <w:tcW w:w="6600" w:type="dxa"/>
+            <w:gridSpan w:val="3"/>
+          </w:tcPr>
+          <w:p>
+            <w:pPr>
+              <w:tabs>
+                <w:tab w:val="left" w:pos="1286"/>
+              </w:tabs>
+              <w:rPr>
+                <w:sz w:val="24"/>
+                <w:szCs w:val="24"/>
+              </w:rPr>
+            </w:pPr>
+            <w:r>
+              <w:rPr>
+                <w:sz w:val="24"/>
+                <w:szCs w:val="24"/>
+              </w:rPr>
+              <w:t>Le concepteur</w:t>
+            </w:r>
+          </w:p>
+        </w:tc>
+      </w:tr>
+      <w:tr>
+        <w:tc>
+          <w:tcPr>
+            <w:tcW w:w="2195" w:type="dxa"/>
+          </w:tcPr>
+          <w:p>
+            <w:pPr>
+              <w:rPr>
+                <w:sz w:val="24"/>
+                <w:szCs w:val="24"/>
+              </w:rPr>
+            </w:pPr>
+            <w:r>
+              <w:rPr>
+                <w:b/>
+                <w:sz w:val="24"/>
+                <w:szCs w:val="24"/>
+              </w:rPr>
+              <w:t>Parties prenantes et intérêts</w:t>
+            </w:r>
+          </w:p>
+        </w:tc>
+        <w:tc>
+          <w:tcPr>
+            <w:tcW w:w="6600" w:type="dxa"/>
+            <w:gridSpan w:val="3"/>
+          </w:tcPr>
+          <w:p>
+            <w:pPr>
+              <w:rPr>
+                <w:sz w:val="24"/>
+                <w:szCs w:val="24"/>
+              </w:rPr>
+            </w:pPr>
+            <w:r>
+              <w:rPr>
+                <w:sz w:val="24"/>
+                <w:szCs w:val="24"/>
+              </w:rPr>
+              <w:t>Le concepteur</w:t>
+            </w:r>
+            <w:r>
+              <w:rPr>
+                <w:sz w:val="24"/>
+                <w:szCs w:val="24"/>
+              </w:rPr>
+              <w:t> : </w:t>
+            </w:r>
+            <w:r>
+              <w:rPr>
+                <w:sz w:val="24"/>
+                <w:szCs w:val="24"/>
+              </w:rPr>
+              <w:t>Il veut vérifier si le système modélisé est correcte.</w:t>
+            </w:r>
+          </w:p>
+        </w:tc>
+      </w:tr>
+      <w:tr>
+        <w:tc>
+          <w:tcPr>
+            <w:tcW w:w="2195" w:type="dxa"/>
+          </w:tcPr>
+          <w:p>
+            <w:pPr>
+              <w:rPr>
+                <w:b/>
+                <w:sz w:val="24"/>
+                <w:szCs w:val="24"/>
+              </w:rPr>
+            </w:pPr>
+            <w:r>
+              <w:rPr>
+                <w:b/>
+                <w:sz w:val="24"/>
+                <w:szCs w:val="24"/>
+              </w:rPr>
+              <w:t>Préconditions</w:t>
+            </w:r>
+          </w:p>
+        </w:tc>
+        <w:tc>
+          <w:tcPr>
+            <w:tcW w:w="6600" w:type="dxa"/>
+            <w:gridSpan w:val="3"/>
+          </w:tcPr>
+          <w:p>
+            <w:pPr>
+              <w:tabs>
+                <w:tab w:val="left" w:pos="1286"/>
+              </w:tabs>
+              <w:rPr>
+                <w:sz w:val="24"/>
+                <w:szCs w:val="24"/>
+              </w:rPr>
+            </w:pPr>
+            <w:r>
+              <w:rPr>
+                <w:sz w:val="24"/>
+                <w:szCs w:val="24"/>
+              </w:rPr>
+              <w:t>Au moins un équipement a été ajouté au graphique.</w:t>
+            </w:r>
+          </w:p>
+        </w:tc>
+      </w:tr>
+      <w:tr>
+        <w:tc>
+          <w:tcPr>
+            <w:tcW w:w="2195" w:type="dxa"/>
+          </w:tcPr>
+          <w:p>
+            <w:pPr>
+              <w:rPr>
+                <w:sz w:val="24"/>
+                <w:szCs w:val="24"/>
+              </w:rPr>
+            </w:pPr>
+            <w:r>
+              <w:rPr>
+                <w:b/>
+                <w:sz w:val="24"/>
+                <w:szCs w:val="24"/>
+              </w:rPr>
+              <w:t>Garanties en cas de succès</w:t>
+            </w:r>
+            <w:r>
+              <w:rPr>
+                <w:sz w:val="24"/>
+                <w:szCs w:val="24"/>
+              </w:rPr>
+              <w:t> </w:t>
+            </w:r>
+          </w:p>
+        </w:tc>
+        <w:tc>
+          <w:tcPr>
+            <w:tcW w:w="6600" w:type="dxa"/>
+            <w:gridSpan w:val="3"/>
+          </w:tcPr>
+          <w:p>
+            <w:pPr>
+              <w:rPr>
+                <w:sz w:val="24"/>
+                <w:szCs w:val="24"/>
+              </w:rPr>
+            </w:pPr>
+            <w:r>
+              <w:rPr>
+                <w:sz w:val="24"/>
+                <w:szCs w:val="24"/>
+              </w:rPr>
+              <w:t>Le système retourne un message pour dire si le système est valide ou non.</w:t>
+            </w:r>
+          </w:p>
+        </w:tc>
+      </w:tr>
+      <w:tr>
+        <w:tc>
+          <w:tcPr>
+            <w:tcW w:w="2195" w:type="dxa"/>
+            <w:vMerge w:val="restart"/>
+          </w:tcPr>
+          <w:p>
+            <w:pPr>
+              <w:rPr>
+                <w:sz w:val="24"/>
+                <w:szCs w:val="24"/>
+              </w:rPr>
+            </w:pPr>
+          </w:p>
+          <w:p>
+            <w:pPr>
+              <w:rPr>
+                <w:sz w:val="24"/>
+                <w:szCs w:val="24"/>
+              </w:rPr>
+            </w:pPr>
+          </w:p>
+          <w:p>
+            <w:pPr>
+              <w:rPr>
+                <w:sz w:val="24"/>
+                <w:szCs w:val="24"/>
+              </w:rPr>
+            </w:pPr>
+          </w:p>
+          <w:p>
+            <w:pPr>
+              <w:rPr>
+                <w:sz w:val="24"/>
+                <w:szCs w:val="24"/>
+              </w:rPr>
+            </w:pPr>
+            <w:r>
+              <w:rPr>
+                <w:sz w:val="24"/>
+                <w:szCs w:val="24"/>
+              </w:rPr>
+              <w:lastRenderedPageBreak/>
+              <w:t>Scénario principal</w:t>
+            </w:r>
+          </w:p>
+          <w:p>
+            <w:pPr>
+              <w:rPr>
+                <w:sz w:val="24"/>
+                <w:szCs w:val="24"/>
+              </w:rPr>
+            </w:pPr>
+          </w:p>
+          <w:p>
+            <w:pPr>
+              <w:rPr>
+                <w:sz w:val="24"/>
+                <w:szCs w:val="24"/>
+              </w:rPr>
+            </w:pPr>
+          </w:p>
+        </w:tc>
+        <w:tc>
+          <w:tcPr>
+            <w:tcW w:w="338" w:type="dxa"/>
+          </w:tcPr>
+          <w:p>
+            <w:pPr>
+              <w:jc w:val="center"/>
+              <w:rPr>
+                <w:sz w:val="24"/>
+                <w:szCs w:val="24"/>
+              </w:rPr>
+            </w:pPr>
+          </w:p>
+        </w:tc>
+        <w:tc>
+          <w:tcPr>
+            <w:tcW w:w="3260" w:type="dxa"/>
+          </w:tcPr>
+          <w:p>
+            <w:pPr>
+              <w:rPr>
+                <w:sz w:val="24"/>
+                <w:szCs w:val="24"/>
+              </w:rPr>
+            </w:pPr>
+            <w:r>
+              <w:rPr>
+                <w:sz w:val="24"/>
+                <w:szCs w:val="24"/>
+              </w:rPr>
+              <w:t>Utilisateurs</w:t>
+            </w:r>
+          </w:p>
+        </w:tc>
+        <w:tc>
+          <w:tcPr>
+            <w:tcW w:w="3002" w:type="dxa"/>
+          </w:tcPr>
+          <w:p>
+            <w:pPr>
+              <w:tabs>
+                <w:tab w:val="left" w:pos="1286"/>
+              </w:tabs>
+              <w:rPr>
+                <w:sz w:val="24"/>
+                <w:szCs w:val="24"/>
+              </w:rPr>
+            </w:pPr>
+            <w:r>
+              <w:rPr>
+                <w:sz w:val="24"/>
+                <w:szCs w:val="24"/>
+              </w:rPr>
+              <w:t>Système</w:t>
+            </w:r>
+            <w:r>
+              <w:rPr>
+                <w:sz w:val="24"/>
+                <w:szCs w:val="24"/>
+              </w:rPr>
+              <w:tab/>
+            </w:r>
+          </w:p>
+        </w:tc>
+      </w:tr>
+      <w:tr>
+        <w:tc>
+          <w:tcPr>
+            <w:tcW w:w="2195" w:type="dxa"/>
+            <w:vMerge/>
+          </w:tcPr>
+          <w:p>
+            <w:pPr>
+              <w:rPr>
+                <w:sz w:val="24"/>
+                <w:szCs w:val="24"/>
+              </w:rPr>
+            </w:pPr>
+          </w:p>
+        </w:tc>
+        <w:tc>
+          <w:tcPr>
+            <w:tcW w:w="338" w:type="dxa"/>
+          </w:tcPr>
+          <w:p>
+            <w:pPr>
+              <w:jc w:val="center"/>
+              <w:rPr>
+                <w:sz w:val="24"/>
+                <w:szCs w:val="24"/>
+              </w:rPr>
+            </w:pPr>
+            <w:r>
+              <w:rPr>
+                <w:sz w:val="24"/>
+                <w:szCs w:val="24"/>
+              </w:rPr>
+              <w:t>1</w:t>
+            </w:r>
+          </w:p>
+        </w:tc>
+        <w:tc>
+          <w:tcPr>
+            <w:tcW w:w="3260" w:type="dxa"/>
+          </w:tcPr>
+          <w:p>
+            <w:pPr>
+              <w:rPr>
+                <w:sz w:val="24"/>
+                <w:szCs w:val="24"/>
+              </w:rPr>
+            </w:pPr>
+            <w:r>
+              <w:rPr>
+                <w:sz w:val="24"/>
+                <w:szCs w:val="24"/>
+              </w:rPr>
+              <w:t xml:space="preserve">Le concepteur </w:t>
+            </w:r>
+            <w:r>
+              <w:rPr>
+                <w:sz w:val="24"/>
+                <w:szCs w:val="24"/>
+              </w:rPr>
+              <w:t xml:space="preserve">clique sur le bouton servant à vérifier le </w:t>
+            </w:r>
+            <w:r>
+              <w:rPr>
+                <w:sz w:val="24"/>
+                <w:szCs w:val="24"/>
+              </w:rPr>
+              <w:lastRenderedPageBreak/>
+              <w:t>système</w:t>
+            </w:r>
+          </w:p>
+        </w:tc>
+        <w:tc>
+          <w:tcPr>
+            <w:tcW w:w="3002" w:type="dxa"/>
+          </w:tcPr>
+          <w:p>
+            <w:pPr>
+              <w:rPr>
+                <w:sz w:val="24"/>
+                <w:szCs w:val="24"/>
+              </w:rPr>
+            </w:pPr>
+          </w:p>
+        </w:tc>
+      </w:tr>
+      <w:tr>
+        <w:tc>
+          <w:tcPr>
+            <w:tcW w:w="2195" w:type="dxa"/>
+            <w:vMerge/>
+          </w:tcPr>
+          <w:p>
+            <w:pPr>
+              <w:rPr>
+                <w:sz w:val="24"/>
+                <w:szCs w:val="24"/>
+              </w:rPr>
+            </w:pPr>
+          </w:p>
+        </w:tc>
+        <w:tc>
+          <w:tcPr>
+            <w:tcW w:w="338" w:type="dxa"/>
+          </w:tcPr>
+          <w:p>
+            <w:pPr>
+              <w:jc w:val="center"/>
+              <w:rPr>
+                <w:sz w:val="24"/>
+                <w:szCs w:val="24"/>
+              </w:rPr>
+            </w:pPr>
+            <w:r>
+              <w:rPr>
+                <w:sz w:val="24"/>
+                <w:szCs w:val="24"/>
+              </w:rPr>
+              <w:t>2</w:t>
+            </w:r>
+          </w:p>
+        </w:tc>
+        <w:tc>
+          <w:tcPr>
+            <w:tcW w:w="3260" w:type="dxa"/>
+          </w:tcPr>
+          <w:p>
+            <w:pPr>
+              <w:rPr>
+                <w:sz w:val="24"/>
+                <w:szCs w:val="24"/>
+              </w:rPr>
+            </w:pPr>
+          </w:p>
+        </w:tc>
+        <w:tc>
+          <w:tcPr>
+            <w:tcW w:w="3002" w:type="dxa"/>
+          </w:tcPr>
+          <w:p>
+            <w:pPr>
+              <w:rPr>
+                <w:sz w:val="24"/>
+                <w:szCs w:val="24"/>
+              </w:rPr>
+            </w:pPr>
+            <w:r>
+              <w:rPr>
+                <w:sz w:val="24"/>
+                <w:szCs w:val="24"/>
+              </w:rPr>
+              <w:t>Le système vérifie si chacun si chacun des équipements est connecté</w:t>
+            </w:r>
+          </w:p>
+        </w:tc>
+      </w:tr>
+      <w:tr>
+        <w:tc>
+          <w:tcPr>
+            <w:tcW w:w="2195" w:type="dxa"/>
+            <w:vMerge/>
+          </w:tcPr>
+          <w:p>
+            <w:pPr>
+              <w:rPr>
+                <w:sz w:val="24"/>
+                <w:szCs w:val="24"/>
+              </w:rPr>
+            </w:pPr>
+          </w:p>
+        </w:tc>
+        <w:tc>
+          <w:tcPr>
+            <w:tcW w:w="338" w:type="dxa"/>
+          </w:tcPr>
+          <w:p>
+            <w:pPr>
+              <w:jc w:val="center"/>
+              <w:rPr>
+                <w:sz w:val="24"/>
+                <w:szCs w:val="24"/>
+              </w:rPr>
+            </w:pPr>
+            <w:r>
+              <w:rPr>
+                <w:sz w:val="24"/>
+                <w:szCs w:val="24"/>
+              </w:rPr>
+              <w:t>3</w:t>
+            </w:r>
+          </w:p>
+        </w:tc>
+        <w:tc>
+          <w:tcPr>
+            <w:tcW w:w="3260" w:type="dxa"/>
+          </w:tcPr>
+          <w:p>
+            <w:pPr>
+              <w:rPr>
+                <w:sz w:val="24"/>
+                <w:szCs w:val="24"/>
+              </w:rPr>
+            </w:pPr>
+          </w:p>
+        </w:tc>
+        <w:tc>
+          <w:tcPr>
+            <w:tcW w:w="3002" w:type="dxa"/>
+          </w:tcPr>
+          <w:p>
+            <w:pPr>
+              <w:rPr>
+                <w:sz w:val="24"/>
+                <w:szCs w:val="24"/>
+              </w:rPr>
+            </w:pPr>
+            <w:r>
+              <w:rPr>
+                <w:sz w:val="24"/>
+                <w:szCs w:val="24"/>
+              </w:rPr>
+              <w:t>Le système vérifie le taux d’utilisation pour chaque station</w:t>
+            </w:r>
+          </w:p>
+        </w:tc>
+      </w:tr>
+      <w:tr>
+        <w:tc>
+          <w:tcPr>
+            <w:tcW w:w="2195" w:type="dxa"/>
+            <w:vMerge/>
+          </w:tcPr>
+          <w:p>
+            <w:pPr>
+              <w:rPr>
+                <w:sz w:val="24"/>
+                <w:szCs w:val="24"/>
+              </w:rPr>
+            </w:pPr>
+          </w:p>
+        </w:tc>
+        <w:tc>
+          <w:tcPr>
+            <w:tcW w:w="338" w:type="dxa"/>
+          </w:tcPr>
+          <w:p>
+            <w:pPr>
+              <w:jc w:val="center"/>
+              <w:rPr>
+                <w:sz w:val="24"/>
+                <w:szCs w:val="24"/>
+              </w:rPr>
+            </w:pPr>
+            <w:r>
+              <w:rPr>
+                <w:sz w:val="24"/>
+                <w:szCs w:val="24"/>
+              </w:rPr>
+              <w:t>4</w:t>
+            </w:r>
+          </w:p>
+        </w:tc>
+        <w:tc>
+          <w:tcPr>
+            <w:tcW w:w="3260" w:type="dxa"/>
+          </w:tcPr>
+          <w:p>
+            <w:pPr>
+              <w:rPr>
+                <w:sz w:val="24"/>
+                <w:szCs w:val="24"/>
+              </w:rPr>
+            </w:pPr>
+          </w:p>
+        </w:tc>
+        <w:tc>
+          <w:tcPr>
+            <w:tcW w:w="3002" w:type="dxa"/>
+          </w:tcPr>
+          <w:p>
+            <w:pPr>
+              <w:rPr>
+                <w:sz w:val="24"/>
+                <w:szCs w:val="24"/>
+              </w:rPr>
+            </w:pPr>
+            <w:r>
+              <w:rPr>
+                <w:sz w:val="24"/>
+                <w:szCs w:val="24"/>
+              </w:rPr>
+              <w:t>Le système envoie un message à l’utilisateur pour l’informer sur la validité du système</w:t>
+            </w:r>
+          </w:p>
+        </w:tc>
+      </w:tr>
+    </w:tbl>
     <w:p>
       <w:pPr>
         <w:rPr>

</xml_diff>